<commit_message>
Left Right outer join
</commit_message>
<xml_diff>
--- a/DBLecture.docx
+++ b/DBLecture.docx
@@ -3178,16 +3178,13 @@
         <w:t>product</w:t>
       </w:r>
       <w:r>
-        <w:t>;  //</w:t>
-      </w:r>
-      <w:r>
-        <w:t>Получили</w:t>
-      </w:r>
-      <w:r>
-        <w:t xml:space="preserve"> </w:t>
-      </w:r>
-      <w:r>
-        <w:t>Декартово произведение</w:t>
+        <w:t xml:space="preserve">;  </w:t>
+      </w:r>
+      <w:r>
+        <w:rPr>
+          <w:color w:val="FF0000"/>
+        </w:rPr>
+        <w:t>//Получили Декартово произведение</w:t>
       </w:r>
     </w:p>
     <w:p>
@@ -3352,20 +3349,26 @@
         <w:ind w:left="707"/>
         <w:jc w:val="left"/>
         <w:rPr>
-          <w:lang w:val="en-US"/>
-        </w:rPr>
-      </w:pPr>
-      <w:r>
-        <w:rPr>
+          <w:color w:val="FF0000"/>
+          <w:lang w:val="en-US"/>
+        </w:rPr>
+      </w:pPr>
+      <w:r>
+        <w:rPr>
+          <w:color w:val="FF0000"/>
           <w:lang w:val="en-US"/>
         </w:rPr>
         <w:t xml:space="preserve">// </w:t>
       </w:r>
       <w:r>
+        <w:rPr>
+          <w:color w:val="FF0000"/>
+        </w:rPr>
         <w:t xml:space="preserve">Использование </w:t>
       </w:r>
       <w:r>
         <w:rPr>
+          <w:color w:val="FF0000"/>
           <w:lang w:val="en-US"/>
         </w:rPr>
         <w:t>inner join</w:t>
@@ -3619,48 +3622,291 @@
         <w:jc w:val="left"/>
       </w:pPr>
       <w:r>
-        <w:t xml:space="preserve">// </w:t>
-      </w:r>
-      <w:r>
-        <w:t xml:space="preserve">Использование нескольких </w:t>
-      </w:r>
-      <w:r>
-        <w:rPr>
+        <w:rPr>
+          <w:color w:val="FF0000"/>
+        </w:rPr>
+        <w:t xml:space="preserve">// Использование нескольких </w:t>
+      </w:r>
+      <w:r>
+        <w:rPr>
+          <w:color w:val="FF0000"/>
           <w:lang w:val="en-US"/>
         </w:rPr>
         <w:t>inner</w:t>
       </w:r>
       <w:r>
+        <w:rPr>
+          <w:color w:val="FF0000"/>
+        </w:rPr>
         <w:t xml:space="preserve"> </w:t>
       </w:r>
       <w:r>
         <w:rPr>
+          <w:color w:val="FF0000"/>
           <w:lang w:val="en-US"/>
         </w:rPr>
         <w:t>join</w:t>
       </w:r>
       <w:r>
+        <w:rPr>
+          <w:color w:val="FF0000"/>
+        </w:rPr>
+        <w:t xml:space="preserve"> подряд</w:t>
+      </w:r>
+      <w:r>
+        <w:br w:type="page"/>
+      </w:r>
+    </w:p>
+    <w:p>
+      <w:pPr>
+        <w:pStyle w:val="WordStyle"/>
+        <w:numPr>
+          <w:ilvl w:val="0"/>
+          <w:numId w:val="6"/>
+        </w:numPr>
+        <w:rPr>
+          <w:lang w:val="en-US"/>
+        </w:rPr>
+      </w:pPr>
+      <w:r>
+        <w:rPr>
+          <w:lang w:val="en-US"/>
+        </w:rPr>
+        <w:lastRenderedPageBreak/>
+        <w:t>select * from product as p</w:t>
+      </w:r>
+    </w:p>
+    <w:p>
+      <w:pPr>
+        <w:pStyle w:val="WordStyle"/>
+        <w:ind w:left="360"/>
+        <w:rPr>
+          <w:lang w:val="en-US"/>
+        </w:rPr>
+      </w:pPr>
+      <w:proofErr w:type="gramStart"/>
+      <w:r>
+        <w:rPr>
+          <w:lang w:val="en-US"/>
+        </w:rPr>
+        <w:t>right</w:t>
+      </w:r>
+      <w:proofErr w:type="gramEnd"/>
+      <w:r>
+        <w:rPr>
+          <w:lang w:val="en-US"/>
+        </w:rPr>
+        <w:t xml:space="preserve"> outer join category as c</w:t>
+      </w:r>
+    </w:p>
+    <w:p>
+      <w:pPr>
+        <w:pStyle w:val="WordStyle"/>
+        <w:ind w:left="361" w:firstLine="708"/>
+        <w:rPr>
+          <w:lang w:val="en-US"/>
+        </w:rPr>
+      </w:pPr>
+      <w:proofErr w:type="gramStart"/>
+      <w:r>
+        <w:rPr>
+          <w:lang w:val="en-US"/>
+        </w:rPr>
+        <w:t>on</w:t>
+      </w:r>
+      <w:proofErr w:type="gramEnd"/>
+      <w:r>
+        <w:rPr>
+          <w:lang w:val="en-US"/>
+        </w:rPr>
         <w:t xml:space="preserve"> </w:t>
       </w:r>
-      <w:r>
-        <w:t>подряд</w:t>
-      </w:r>
+      <w:proofErr w:type="spellStart"/>
+      <w:r>
+        <w:rPr>
+          <w:lang w:val="en-US"/>
+        </w:rPr>
+        <w:t>p.category_id</w:t>
+      </w:r>
+      <w:proofErr w:type="spellEnd"/>
+      <w:r>
+        <w:rPr>
+          <w:lang w:val="en-US"/>
+        </w:rPr>
+        <w:t xml:space="preserve"> = </w:t>
+      </w:r>
+      <w:proofErr w:type="spellStart"/>
+      <w:r>
+        <w:rPr>
+          <w:lang w:val="en-US"/>
+        </w:rPr>
+        <w:t>c.category_id</w:t>
+      </w:r>
+      <w:proofErr w:type="spellEnd"/>
+      <w:r>
+        <w:rPr>
+          <w:lang w:val="en-US"/>
+        </w:rPr>
+        <w:t>;</w:t>
+      </w:r>
+    </w:p>
+    <w:p>
+      <w:pPr>
+        <w:pStyle w:val="WordStyle"/>
+        <w:ind w:left="361" w:firstLine="708"/>
+        <w:rPr>
+          <w:lang w:val="en-US"/>
+        </w:rPr>
+      </w:pPr>
+    </w:p>
+    <w:p>
+      <w:pPr>
+        <w:pStyle w:val="WordStyle"/>
+        <w:ind w:left="361" w:firstLine="708"/>
+        <w:rPr>
+          <w:color w:val="FF0000"/>
+          <w:lang w:val="en-US"/>
+        </w:rPr>
+      </w:pPr>
+      <w:r>
+        <w:rPr>
+          <w:color w:val="FF0000"/>
+          <w:lang w:val="en-US"/>
+        </w:rPr>
+        <w:t>// right outer join</w:t>
+      </w:r>
+    </w:p>
+    <w:p>
+      <w:pPr>
+        <w:pStyle w:val="WordStyle"/>
+        <w:jc w:val="left"/>
+        <w:rPr>
+          <w:lang w:val="en-US"/>
+        </w:rPr>
+      </w:pPr>
+    </w:p>
+    <w:p>
+      <w:pPr>
+        <w:pStyle w:val="WordStyle"/>
+        <w:numPr>
+          <w:ilvl w:val="0"/>
+          <w:numId w:val="6"/>
+        </w:numPr>
+        <w:rPr>
+          <w:lang w:val="en-US"/>
+        </w:rPr>
+      </w:pPr>
+      <w:r>
+        <w:rPr>
+          <w:lang w:val="en-US"/>
+        </w:rPr>
+        <w:t>select * from product as p</w:t>
+      </w:r>
+    </w:p>
+    <w:p>
+      <w:pPr>
+        <w:pStyle w:val="WordStyle"/>
+        <w:ind w:left="360"/>
+        <w:rPr>
+          <w:lang w:val="en-US"/>
+        </w:rPr>
+      </w:pPr>
+      <w:proofErr w:type="gramStart"/>
+      <w:r>
+        <w:rPr>
+          <w:lang w:val="en-US"/>
+        </w:rPr>
+        <w:t>left</w:t>
+      </w:r>
+      <w:proofErr w:type="gramEnd"/>
+      <w:r>
+        <w:rPr>
+          <w:lang w:val="en-US"/>
+        </w:rPr>
+        <w:t xml:space="preserve"> outer join category as c</w:t>
+      </w:r>
+    </w:p>
+    <w:p>
+      <w:pPr>
+        <w:pStyle w:val="WordStyle"/>
+        <w:ind w:left="360"/>
+        <w:jc w:val="left"/>
+        <w:rPr>
+          <w:lang w:val="en-US"/>
+        </w:rPr>
+      </w:pPr>
+      <w:proofErr w:type="gramStart"/>
+      <w:r>
+        <w:rPr>
+          <w:lang w:val="en-US"/>
+        </w:rPr>
+        <w:t>on</w:t>
+      </w:r>
+      <w:proofErr w:type="gramEnd"/>
+      <w:r>
+        <w:rPr>
+          <w:lang w:val="en-US"/>
+        </w:rPr>
+        <w:t xml:space="preserve"> </w:t>
+      </w:r>
+      <w:proofErr w:type="spellStart"/>
+      <w:r>
+        <w:rPr>
+          <w:lang w:val="en-US"/>
+        </w:rPr>
+        <w:t>p.category_id</w:t>
+      </w:r>
+      <w:proofErr w:type="spellEnd"/>
+      <w:r>
+        <w:rPr>
+          <w:lang w:val="en-US"/>
+        </w:rPr>
+        <w:t xml:space="preserve"> = </w:t>
+      </w:r>
+      <w:proofErr w:type="spellStart"/>
+      <w:r>
+        <w:rPr>
+          <w:lang w:val="en-US"/>
+        </w:rPr>
+        <w:t>c.category_id</w:t>
+      </w:r>
+      <w:proofErr w:type="spellEnd"/>
+      <w:r>
+        <w:rPr>
+          <w:lang w:val="en-US"/>
+        </w:rPr>
+        <w:t>;</w:t>
+      </w:r>
+    </w:p>
+    <w:p>
+      <w:pPr>
+        <w:pStyle w:val="WordStyle"/>
+        <w:ind w:left="360"/>
+        <w:jc w:val="left"/>
+        <w:rPr>
+          <w:lang w:val="en-US"/>
+        </w:rPr>
+      </w:pPr>
+    </w:p>
+    <w:p>
+      <w:pPr>
+        <w:pStyle w:val="WordStyle"/>
+        <w:ind w:left="360"/>
+        <w:jc w:val="left"/>
+        <w:rPr>
+          <w:color w:val="FF0000"/>
+          <w:lang w:val="en-US"/>
+        </w:rPr>
+      </w:pPr>
       <w:bookmarkStart w:id="0" w:name="_GoBack"/>
+      <w:r>
+        <w:rPr>
+          <w:color w:val="FF0000"/>
+          <w:lang w:val="en-US"/>
+        </w:rPr>
+        <w:t>// left outer join</w:t>
+      </w:r>
       <w:bookmarkEnd w:id="0"/>
-      <w:r>
-        <w:br w:type="page"/>
-      </w:r>
-    </w:p>
-    <w:p>
-      <w:pPr>
-        <w:pStyle w:val="WordStyle"/>
-      </w:pPr>
-    </w:p>
-    <w:p>
-      <w:pPr>
-        <w:pStyle w:val="WordStyle"/>
-        <w:jc w:val="left"/>
-      </w:pPr>
     </w:p>
     <w:sectPr>
       <w:pgSz w:w="11906" w:h="16838"/>
@@ -3954,7 +4200,7 @@
         <w:rFonts w:hint="default"/>
       </w:rPr>
     </w:lvl>
-    <w:lvl w:ilvl="1" w:tplc="04190019" w:tentative="1">
+    <w:lvl w:ilvl="1" w:tplc="04190019">
       <w:start w:val="1"/>
       <w:numFmt w:val="lowerLetter"/>
       <w:lvlText w:val="%2."/>

</xml_diff>